<commit_message>
added command line option info
</commit_message>
<xml_diff>
--- a/api-uptime/API uptime tests overview.docx
+++ b/api-uptime/API uptime tests overview.docx
@@ -908,18 +908,182 @@
         <w:pStyle w:val="ListParagraph"/>
       </w:pPr>
     </w:p>
+    <w:p>
+      <w:pPr>
+        <w:pStyle w:val="Heading2"/>
+      </w:pPr>
+      <w:r>
+        <w:t>Command Options</w:t>
+      </w:r>
+    </w:p>
+    <w:p>
+      <w:r>
+        <w:t xml:space="preserve">The </w:t>
+      </w:r>
+      <w:proofErr w:type="spellStart"/>
+      <w:r>
+        <w:t>call_test</w:t>
+      </w:r>
+      <w:proofErr w:type="spellEnd"/>
+      <w:r>
+        <w:t xml:space="preserve"> command takes the following options:</w:t>
+      </w:r>
+    </w:p>
+    <w:tbl>
+      <w:tblPr>
+        <w:tblStyle w:val="TableGrid"/>
+        <w:tblW w:w="0" w:type="auto"/>
+        <w:tblInd w:w="1624" w:type="dxa"/>
+        <w:tblLook w:val="04A0" w:firstRow="1" w:lastRow="0" w:firstColumn="1" w:lastColumn="0" w:noHBand="0" w:noVBand="1"/>
+      </w:tblPr>
+      <w:tblGrid>
+        <w:gridCol w:w="1615"/>
+        <w:gridCol w:w="4590"/>
+      </w:tblGrid>
+      <w:tr>
+        <w:tc>
+          <w:tcPr>
+            <w:tcW w:w="1615" w:type="dxa"/>
+            <w:shd w:val="clear" w:color="auto" w:fill="A5A5A5" w:themeFill="accent3"/>
+          </w:tcPr>
+          <w:p>
+            <w:r>
+              <w:t>Option</w:t>
+            </w:r>
+          </w:p>
+        </w:tc>
+        <w:tc>
+          <w:tcPr>
+            <w:tcW w:w="4590" w:type="dxa"/>
+            <w:shd w:val="clear" w:color="auto" w:fill="A5A5A5" w:themeFill="accent3"/>
+          </w:tcPr>
+          <w:p>
+            <w:r>
+              <w:t>Description</w:t>
+            </w:r>
+          </w:p>
+        </w:tc>
+      </w:tr>
+      <w:tr>
+        <w:tc>
+          <w:tcPr>
+            <w:tcW w:w="1615" w:type="dxa"/>
+          </w:tcPr>
+          <w:p>
+            <w:r>
+              <w:t>-d</w:t>
+            </w:r>
+          </w:p>
+        </w:tc>
+        <w:tc>
+          <w:tcPr>
+            <w:tcW w:w="4590" w:type="dxa"/>
+          </w:tcPr>
+          <w:p>
+            <w:r>
+              <w:t>Run in daemon mode</w:t>
+            </w:r>
+          </w:p>
+        </w:tc>
+      </w:tr>
+      <w:tr>
+        <w:tc>
+          <w:tcPr>
+            <w:tcW w:w="1615" w:type="dxa"/>
+          </w:tcPr>
+          <w:p>
+            <w:r>
+              <w:t>-s &lt;service&gt;</w:t>
+            </w:r>
+          </w:p>
+        </w:tc>
+        <w:tc>
+          <w:tcPr>
+            <w:tcW w:w="4590" w:type="dxa"/>
+          </w:tcPr>
+          <w:p>
+            <w:r>
+              <w:t>Test the specified service(s)</w:t>
+            </w:r>
+          </w:p>
+        </w:tc>
+      </w:tr>
+      <w:tr>
+        <w:tc>
+          <w:tcPr>
+            <w:tcW w:w="1615" w:type="dxa"/>
+          </w:tcPr>
+          <w:p>
+            <w:r>
+              <w:t>-t &lt;times&gt;</w:t>
+            </w:r>
+          </w:p>
+        </w:tc>
+        <w:tc>
+          <w:tcPr>
+            <w:tcW w:w="4590" w:type="dxa"/>
+          </w:tcPr>
+          <w:p>
+            <w:r>
+              <w:t>Run for the specified number of iterations</w:t>
+            </w:r>
+          </w:p>
+        </w:tc>
+      </w:tr>
+      <w:tr>
+        <w:tc>
+          <w:tcPr>
+            <w:tcW w:w="1615" w:type="dxa"/>
+          </w:tcPr>
+          <w:p>
+            <w:r>
+              <w:t>-o &lt;file&gt;</w:t>
+            </w:r>
+          </w:p>
+        </w:tc>
+        <w:tc>
+          <w:tcPr>
+            <w:tcW w:w="4590" w:type="dxa"/>
+          </w:tcPr>
+          <w:p>
+            <w:r>
+              <w:t>Write to the specified file</w:t>
+            </w:r>
+          </w:p>
+        </w:tc>
+        <w:bookmarkStart w:id="0" w:name="_GoBack"/>
+        <w:bookmarkEnd w:id="0"/>
+      </w:tr>
+      <w:tr>
+        <w:tc>
+          <w:tcPr>
+            <w:tcW w:w="1615" w:type="dxa"/>
+          </w:tcPr>
+          <w:p>
+            <w:r>
+              <w:t>-v</w:t>
+            </w:r>
+          </w:p>
+        </w:tc>
+        <w:tc>
+          <w:tcPr>
+            <w:tcW w:w="4590" w:type="dxa"/>
+          </w:tcPr>
+          <w:p>
+            <w:r>
+              <w:t>Produce verbose output (useful for debugging)</w:t>
+            </w:r>
+          </w:p>
+        </w:tc>
+      </w:tr>
+    </w:tbl>
     <w:p/>
     <w:p>
       <w:pPr>
         <w:pStyle w:val="Heading2"/>
       </w:pPr>
       <w:r>
-        <w:t>TO</w:t>
-      </w:r>
-      <w:bookmarkStart w:id="0" w:name="_GoBack"/>
-      <w:bookmarkEnd w:id="0"/>
-      <w:r>
-        <w:t>DOs</w:t>
+        <w:t>TODOs</w:t>
       </w:r>
     </w:p>
     <w:p>
@@ -1296,6 +1460,95 @@
       </w:pPr>
     </w:lvl>
   </w:abstractNum>
+  <w:abstractNum w:abstractNumId="4">
+    <w:nsid w:val="67D64833"/>
+    <w:multiLevelType w:val="hybridMultilevel"/>
+    <w:tmpl w:val="C72ECBFE"/>
+    <w:lvl w:ilvl="0" w:tplc="0409000F">
+      <w:start w:val="1"/>
+      <w:numFmt w:val="decimal"/>
+      <w:lvlText w:val="%1."/>
+      <w:lvlJc w:val="left"/>
+      <w:pPr>
+        <w:ind w:left="720" w:hanging="360"/>
+      </w:pPr>
+      <w:rPr>
+        <w:rFonts w:hint="default"/>
+      </w:rPr>
+    </w:lvl>
+    <w:lvl w:ilvl="1" w:tplc="04090019">
+      <w:start w:val="1"/>
+      <w:numFmt w:val="lowerLetter"/>
+      <w:lvlText w:val="%2."/>
+      <w:lvlJc w:val="left"/>
+      <w:pPr>
+        <w:ind w:left="1440" w:hanging="360"/>
+      </w:pPr>
+    </w:lvl>
+    <w:lvl w:ilvl="2" w:tplc="0409001B" w:tentative="1">
+      <w:start w:val="1"/>
+      <w:numFmt w:val="lowerRoman"/>
+      <w:lvlText w:val="%3."/>
+      <w:lvlJc w:val="right"/>
+      <w:pPr>
+        <w:ind w:left="2160" w:hanging="180"/>
+      </w:pPr>
+    </w:lvl>
+    <w:lvl w:ilvl="3" w:tplc="0409000F" w:tentative="1">
+      <w:start w:val="1"/>
+      <w:numFmt w:val="decimal"/>
+      <w:lvlText w:val="%4."/>
+      <w:lvlJc w:val="left"/>
+      <w:pPr>
+        <w:ind w:left="2880" w:hanging="360"/>
+      </w:pPr>
+    </w:lvl>
+    <w:lvl w:ilvl="4" w:tplc="04090019" w:tentative="1">
+      <w:start w:val="1"/>
+      <w:numFmt w:val="lowerLetter"/>
+      <w:lvlText w:val="%5."/>
+      <w:lvlJc w:val="left"/>
+      <w:pPr>
+        <w:ind w:left="3600" w:hanging="360"/>
+      </w:pPr>
+    </w:lvl>
+    <w:lvl w:ilvl="5" w:tplc="0409001B" w:tentative="1">
+      <w:start w:val="1"/>
+      <w:numFmt w:val="lowerRoman"/>
+      <w:lvlText w:val="%6."/>
+      <w:lvlJc w:val="right"/>
+      <w:pPr>
+        <w:ind w:left="4320" w:hanging="180"/>
+      </w:pPr>
+    </w:lvl>
+    <w:lvl w:ilvl="6" w:tplc="0409000F" w:tentative="1">
+      <w:start w:val="1"/>
+      <w:numFmt w:val="decimal"/>
+      <w:lvlText w:val="%7."/>
+      <w:lvlJc w:val="left"/>
+      <w:pPr>
+        <w:ind w:left="5040" w:hanging="360"/>
+      </w:pPr>
+    </w:lvl>
+    <w:lvl w:ilvl="7" w:tplc="04090019" w:tentative="1">
+      <w:start w:val="1"/>
+      <w:numFmt w:val="lowerLetter"/>
+      <w:lvlText w:val="%8."/>
+      <w:lvlJc w:val="left"/>
+      <w:pPr>
+        <w:ind w:left="5760" w:hanging="360"/>
+      </w:pPr>
+    </w:lvl>
+    <w:lvl w:ilvl="8" w:tplc="0409001B" w:tentative="1">
+      <w:start w:val="1"/>
+      <w:numFmt w:val="lowerRoman"/>
+      <w:lvlText w:val="%9."/>
+      <w:lvlJc w:val="right"/>
+      <w:pPr>
+        <w:ind w:left="6480" w:hanging="180"/>
+      </w:pPr>
+    </w:lvl>
+  </w:abstractNum>
   <w:num w:numId="1">
     <w:abstractNumId w:val="3"/>
   </w:num>
@@ -1307,6 +1560,9 @@
   </w:num>
   <w:num w:numId="4">
     <w:abstractNumId w:val="0"/>
+  </w:num>
+  <w:num w:numId="5">
+    <w:abstractNumId w:val="4"/>
   </w:num>
 </w:numbering>
 </file>

</xml_diff>